<commit_message>
task 1 and two done
</commit_message>
<xml_diff>
--- a/Lab1/Lab1 answers.docx
+++ b/Lab1/Lab1 answers.docx
@@ -10,6 +10,14 @@
         <w:t>Lab1 Answers</w:t>
       </w:r>
     </w:p>
+    <w:p>
+      <w:pPr>
+        <w:pStyle w:val="Rubrik1"/>
+      </w:pPr>
+      <w:r>
+        <w:t>Part 1</w:t>
+      </w:r>
+    </w:p>
     <w:p/>
     <w:p>
       <w:pPr>
@@ -210,6 +218,308 @@
           <w:lang w:val="en-US"/>
         </w:rPr>
         <w:t>One big weakness of K-means is that it does not handle missing values well. To solve for this, we filled the empty columns with the mean values. Additionally, for the model to perform better we selected only the relevant features.</w:t>
+      </w:r>
+    </w:p>
+    <w:p>
+      <w:pPr>
+        <w:pStyle w:val="Rubrik1"/>
+        <w:rPr>
+          <w:lang w:val="en-US"/>
+        </w:rPr>
+      </w:pPr>
+      <w:r>
+        <w:rPr>
+          <w:lang w:val="en-US"/>
+        </w:rPr>
+        <w:t>Part 2</w:t>
+      </w:r>
+    </w:p>
+    <w:p>
+      <w:pPr>
+        <w:pStyle w:val="Liststycke"/>
+        <w:numPr>
+          <w:ilvl w:val="0"/>
+          <w:numId w:val="2"/>
+        </w:numPr>
+        <w:rPr>
+          <w:lang w:val="en-US"/>
+        </w:rPr>
+      </w:pPr>
+      <w:r>
+        <w:rPr>
+          <w:b/>
+          <w:bCs/>
+          <w:lang w:val="en-US"/>
+        </w:rPr>
+        <w:t>How many clusters do you have? Explain your answer.</w:t>
+      </w:r>
+      <w:r>
+        <w:rPr>
+          <w:lang w:val="en-US"/>
+        </w:rPr>
+        <w:br/>
+      </w:r>
+      <w:r>
+        <w:rPr>
+          <w:lang w:val="en-US"/>
+        </w:rPr>
+        <w:t xml:space="preserve">The number of clusters is depending on where you draw your horizontal line. </w:t>
+      </w:r>
+      <w:r>
+        <w:rPr>
+          <w:lang w:val="en-US"/>
+        </w:rPr>
+        <w:t xml:space="preserve">Looking at the dendrogram makes it hard to tell the number of clusters. However, the different colors would suggest six different clusters. </w:t>
+      </w:r>
+      <w:r>
+        <w:rPr>
+          <w:lang w:val="en-US"/>
+        </w:rPr>
+        <w:t xml:space="preserve"> </w:t>
+      </w:r>
+      <w:r>
+        <w:rPr>
+          <w:lang w:val="en-US"/>
+        </w:rPr>
+        <w:br/>
+      </w:r>
+    </w:p>
+    <w:p>
+      <w:pPr>
+        <w:pStyle w:val="Liststycke"/>
+        <w:rPr>
+          <w:lang w:val="en-US"/>
+        </w:rPr>
+      </w:pPr>
+      <w:r>
+        <w:rPr>
+          <w:noProof/>
+          <w:lang w:val="en-US"/>
+        </w:rPr>
+        <w:drawing>
+          <wp:inline distT="0" distB="0" distL="0" distR="0" wp14:anchorId="030C37C0" wp14:editId="2327C786">
+            <wp:extent cx="5140618" cy="3656155"/>
+            <wp:effectExtent l="0" t="0" r="3175" b="1905"/>
+            <wp:docPr id="1" name="Bildobjekt 1"/>
+            <wp:cNvGraphicFramePr>
+              <a:graphicFrameLocks xmlns:a="http://schemas.openxmlformats.org/drawingml/2006/main" noChangeAspect="1"/>
+            </wp:cNvGraphicFramePr>
+            <a:graphic xmlns:a="http://schemas.openxmlformats.org/drawingml/2006/main">
+              <a:graphicData uri="http://schemas.openxmlformats.org/drawingml/2006/picture">
+                <pic:pic xmlns:pic="http://schemas.openxmlformats.org/drawingml/2006/picture">
+                  <pic:nvPicPr>
+                    <pic:cNvPr id="0" name="Picture 1"/>
+                    <pic:cNvPicPr>
+                      <a:picLocks noChangeAspect="1" noChangeArrowheads="1"/>
+                    </pic:cNvPicPr>
+                  </pic:nvPicPr>
+                  <pic:blipFill rotWithShape="1">
+                    <a:blip r:embed="rId5" cstate="print">
+                      <a:extLst>
+                        <a:ext uri="{28A0092B-C50C-407E-A947-70E740481C1C}">
+                          <a14:useLocalDpi xmlns:a14="http://schemas.microsoft.com/office/drawing/2010/main" val="0"/>
+                        </a:ext>
+                      </a:extLst>
+                    </a:blip>
+                    <a:srcRect l="9567" t="10872" r="9123" b="6511"/>
+                    <a:stretch/>
+                  </pic:blipFill>
+                  <pic:spPr bwMode="auto">
+                    <a:xfrm>
+                      <a:off x="0" y="0"/>
+                      <a:ext cx="5198698" cy="3697463"/>
+                    </a:xfrm>
+                    <a:prstGeom prst="rect">
+                      <a:avLst/>
+                    </a:prstGeom>
+                    <a:noFill/>
+                    <a:ln>
+                      <a:noFill/>
+                    </a:ln>
+                    <a:extLst>
+                      <a:ext uri="{53640926-AAD7-44D8-BBD7-CCE9431645EC}">
+                        <a14:shadowObscured xmlns:a14="http://schemas.microsoft.com/office/drawing/2010/main"/>
+                      </a:ext>
+                    </a:extLst>
+                  </pic:spPr>
+                </pic:pic>
+              </a:graphicData>
+            </a:graphic>
+          </wp:inline>
+        </w:drawing>
+      </w:r>
+    </w:p>
+    <w:p>
+      <w:pPr>
+        <w:pStyle w:val="Liststycke"/>
+        <w:rPr>
+          <w:lang w:val="en-US"/>
+        </w:rPr>
+      </w:pPr>
+    </w:p>
+    <w:p>
+      <w:pPr>
+        <w:pStyle w:val="Liststycke"/>
+        <w:numPr>
+          <w:ilvl w:val="0"/>
+          <w:numId w:val="2"/>
+        </w:numPr>
+        <w:rPr>
+          <w:lang w:val="en-US"/>
+        </w:rPr>
+      </w:pPr>
+      <w:r>
+        <w:rPr>
+          <w:b/>
+          <w:bCs/>
+          <w:lang w:val="en-US"/>
+        </w:rPr>
+        <w:t>Plot the clusters to see how actually the data has been clustered.</w:t>
+      </w:r>
+      <w:r>
+        <w:rPr>
+          <w:lang w:val="en-US"/>
+        </w:rPr>
+        <w:br/>
+      </w:r>
+    </w:p>
+    <w:p>
+      <w:pPr>
+        <w:pStyle w:val="Liststycke"/>
+        <w:rPr>
+          <w:lang w:val="en-US"/>
+        </w:rPr>
+      </w:pPr>
+      <w:r>
+        <w:rPr>
+          <w:noProof/>
+          <w:lang w:val="en-US"/>
+        </w:rPr>
+        <w:drawing>
+          <wp:inline distT="0" distB="0" distL="0" distR="0" wp14:anchorId="21BBC99C" wp14:editId="12CB7EF1">
+            <wp:extent cx="3550023" cy="2649923"/>
+            <wp:effectExtent l="0" t="0" r="0" b="0"/>
+            <wp:docPr id="2" name="Bildobjekt 2"/>
+            <wp:cNvGraphicFramePr>
+              <a:graphicFrameLocks xmlns:a="http://schemas.openxmlformats.org/drawingml/2006/main" noChangeAspect="1"/>
+            </wp:cNvGraphicFramePr>
+            <a:graphic xmlns:a="http://schemas.openxmlformats.org/drawingml/2006/main">
+              <a:graphicData uri="http://schemas.openxmlformats.org/drawingml/2006/picture">
+                <pic:pic xmlns:pic="http://schemas.openxmlformats.org/drawingml/2006/picture">
+                  <pic:nvPicPr>
+                    <pic:cNvPr id="0" name="Picture 2"/>
+                    <pic:cNvPicPr>
+                      <a:picLocks noChangeAspect="1" noChangeArrowheads="1"/>
+                    </pic:cNvPicPr>
+                  </pic:nvPicPr>
+                  <pic:blipFill rotWithShape="1">
+                    <a:blip r:embed="rId6">
+                      <a:extLst>
+                        <a:ext uri="{28A0092B-C50C-407E-A947-70E740481C1C}">
+                          <a14:useLocalDpi xmlns:a14="http://schemas.microsoft.com/office/drawing/2010/main" val="0"/>
+                        </a:ext>
+                      </a:extLst>
+                    </a:blip>
+                    <a:srcRect l="6275" t="10320" r="8950" b="5342"/>
+                    <a:stretch/>
+                  </pic:blipFill>
+                  <pic:spPr bwMode="auto">
+                    <a:xfrm>
+                      <a:off x="0" y="0"/>
+                      <a:ext cx="3593622" cy="2682467"/>
+                    </a:xfrm>
+                    <a:prstGeom prst="rect">
+                      <a:avLst/>
+                    </a:prstGeom>
+                    <a:noFill/>
+                    <a:ln>
+                      <a:noFill/>
+                    </a:ln>
+                    <a:extLst>
+                      <a:ext uri="{53640926-AAD7-44D8-BBD7-CCE9431645EC}">
+                        <a14:shadowObscured xmlns:a14="http://schemas.microsoft.com/office/drawing/2010/main"/>
+                      </a:ext>
+                    </a:extLst>
+                  </pic:spPr>
+                </pic:pic>
+              </a:graphicData>
+            </a:graphic>
+          </wp:inline>
+        </w:drawing>
+      </w:r>
+    </w:p>
+    <w:p>
+      <w:pPr>
+        <w:pStyle w:val="Liststycke"/>
+        <w:numPr>
+          <w:ilvl w:val="0"/>
+          <w:numId w:val="2"/>
+        </w:numPr>
+        <w:rPr>
+          <w:lang w:val="en-US"/>
+        </w:rPr>
+      </w:pPr>
+      <w:r>
+        <w:rPr>
+          <w:b/>
+          <w:bCs/>
+          <w:lang w:val="en-US"/>
+        </w:rPr>
+        <w:t>What can you conclude by looking at the plot?</w:t>
+      </w:r>
+      <w:r>
+        <w:rPr>
+          <w:lang w:val="en-US"/>
+        </w:rPr>
+        <w:br/>
+      </w:r>
+      <w:r>
+        <w:rPr>
+          <w:lang w:val="en-US"/>
+        </w:rPr>
+        <w:t xml:space="preserve">That </w:t>
+      </w:r>
+      <w:r>
+        <w:rPr>
+          <w:lang w:val="en-US"/>
+        </w:rPr>
+        <w:t>it is</w:t>
+      </w:r>
+      <w:r>
+        <w:rPr>
+          <w:lang w:val="en-US"/>
+        </w:rPr>
+        <w:t xml:space="preserve"> actually </w:t>
+      </w:r>
+      <w:r>
+        <w:rPr>
+          <w:lang w:val="en-US"/>
+        </w:rPr>
+        <w:t>five</w:t>
+      </w:r>
+      <w:r>
+        <w:rPr>
+          <w:lang w:val="en-US"/>
+        </w:rPr>
+        <w:t xml:space="preserve"> </w:t>
+      </w:r>
+      <w:r>
+        <w:rPr>
+          <w:lang w:val="en-US"/>
+        </w:rPr>
+        <w:t xml:space="preserve">obvious </w:t>
+      </w:r>
+      <w:r>
+        <w:rPr>
+          <w:lang w:val="en-US"/>
+        </w:rPr>
+        <w:t>clusters</w:t>
+      </w:r>
+      <w:r>
+        <w:rPr>
+          <w:lang w:val="en-US"/>
+        </w:rPr>
+        <w:t>, this was hard to see with the dendogram.</w:t>
       </w:r>
     </w:p>
     <w:sectPr>
@@ -225,6 +535,95 @@
 <file path=word/numbering.xml><?xml version="1.0" encoding="utf-8"?>
 <w:numbering xmlns:wpc="http://schemas.microsoft.com/office/word/2010/wordprocessingCanvas" xmlns:cx="http://schemas.microsoft.com/office/drawing/2014/chartex" xmlns:cx1="http://schemas.microsoft.com/office/drawing/2015/9/8/chartex" xmlns:cx2="http://schemas.microsoft.com/office/drawing/2015/10/21/chartex" xmlns:cx3="http://schemas.microsoft.com/office/drawing/2016/5/9/chartex" xmlns:cx4="http://schemas.microsoft.com/office/drawing/2016/5/10/chartex" xmlns:cx5="http://schemas.microsoft.com/office/drawing/2016/5/11/chartex" xmlns:cx6="http://schemas.microsoft.com/office/drawing/2016/5/12/chartex" xmlns:cx7="http://schemas.microsoft.com/office/drawing/2016/5/13/chartex" xmlns:cx8="http://schemas.microsoft.com/office/drawing/2016/5/14/chartex" xmlns:mc="http://schemas.openxmlformats.org/markup-compatibility/2006" xmlns:aink="http://schemas.microsoft.com/office/drawing/2016/ink" xmlns:am3d="http://schemas.microsoft.com/office/drawing/2017/model3d" xmlns:o="urn:schemas-microsoft-com:office:office" xmlns:r="http://schemas.openxmlformats.org/officeDocument/2006/relationships" xmlns:m="http://schemas.openxmlformats.org/officeDocument/2006/math" xmlns:v="urn:schemas-microsoft-com:vml" xmlns:wp14="http://schemas.microsoft.com/office/word/2010/wordprocessingDrawing" xmlns:wp="http://schemas.openxmlformats.org/drawingml/2006/wordprocessingDrawing" xmlns:w10="urn:schemas-microsoft-com:office:word" xmlns:w="http://schemas.openxmlformats.org/wordprocessingml/2006/main" xmlns:w14="http://schemas.microsoft.com/office/word/2010/wordml" xmlns:w15="http://schemas.microsoft.com/office/word/2012/wordml" xmlns:w16cex="http://schemas.microsoft.com/office/word/2018/wordml/cex" xmlns:w16cid="http://schemas.microsoft.com/office/word/2016/wordml/cid" xmlns:w16="http://schemas.microsoft.com/office/word/2018/wordml" xmlns:w16se="http://schemas.microsoft.com/office/word/2015/wordml/symex" xmlns:wpg="http://schemas.microsoft.com/office/word/2010/wordprocessingGroup" xmlns:wpi="http://schemas.microsoft.com/office/word/2010/wordprocessingInk" xmlns:wne="http://schemas.microsoft.com/office/word/2006/wordml" xmlns:wps="http://schemas.microsoft.com/office/word/2010/wordprocessingShape" mc:Ignorable="w14 w15 w16se w16cid w16 w16cex wp14">
   <w:abstractNum w:abstractNumId="0" w15:restartNumberingAfterBreak="0">
+    <w:nsid w:val="0DCE3E13"/>
+    <w:multiLevelType w:val="hybridMultilevel"/>
+    <w:tmpl w:val="7E2820D8"/>
+    <w:lvl w:ilvl="0" w:tplc="041D000F">
+      <w:start w:val="1"/>
+      <w:numFmt w:val="decimal"/>
+      <w:lvlText w:val="%1."/>
+      <w:lvlJc w:val="left"/>
+      <w:pPr>
+        <w:ind w:left="720" w:hanging="360"/>
+      </w:pPr>
+      <w:rPr>
+        <w:rFonts w:hint="default"/>
+      </w:rPr>
+    </w:lvl>
+    <w:lvl w:ilvl="1" w:tplc="041D0019" w:tentative="1">
+      <w:start w:val="1"/>
+      <w:numFmt w:val="lowerLetter"/>
+      <w:lvlText w:val="%2."/>
+      <w:lvlJc w:val="left"/>
+      <w:pPr>
+        <w:ind w:left="1440" w:hanging="360"/>
+      </w:pPr>
+    </w:lvl>
+    <w:lvl w:ilvl="2" w:tplc="041D001B" w:tentative="1">
+      <w:start w:val="1"/>
+      <w:numFmt w:val="lowerRoman"/>
+      <w:lvlText w:val="%3."/>
+      <w:lvlJc w:val="right"/>
+      <w:pPr>
+        <w:ind w:left="2160" w:hanging="180"/>
+      </w:pPr>
+    </w:lvl>
+    <w:lvl w:ilvl="3" w:tplc="041D000F" w:tentative="1">
+      <w:start w:val="1"/>
+      <w:numFmt w:val="decimal"/>
+      <w:lvlText w:val="%4."/>
+      <w:lvlJc w:val="left"/>
+      <w:pPr>
+        <w:ind w:left="2880" w:hanging="360"/>
+      </w:pPr>
+    </w:lvl>
+    <w:lvl w:ilvl="4" w:tplc="041D0019" w:tentative="1">
+      <w:start w:val="1"/>
+      <w:numFmt w:val="lowerLetter"/>
+      <w:lvlText w:val="%5."/>
+      <w:lvlJc w:val="left"/>
+      <w:pPr>
+        <w:ind w:left="3600" w:hanging="360"/>
+      </w:pPr>
+    </w:lvl>
+    <w:lvl w:ilvl="5" w:tplc="041D001B" w:tentative="1">
+      <w:start w:val="1"/>
+      <w:numFmt w:val="lowerRoman"/>
+      <w:lvlText w:val="%6."/>
+      <w:lvlJc w:val="right"/>
+      <w:pPr>
+        <w:ind w:left="4320" w:hanging="180"/>
+      </w:pPr>
+    </w:lvl>
+    <w:lvl w:ilvl="6" w:tplc="041D000F" w:tentative="1">
+      <w:start w:val="1"/>
+      <w:numFmt w:val="decimal"/>
+      <w:lvlText w:val="%7."/>
+      <w:lvlJc w:val="left"/>
+      <w:pPr>
+        <w:ind w:left="5040" w:hanging="360"/>
+      </w:pPr>
+    </w:lvl>
+    <w:lvl w:ilvl="7" w:tplc="041D0019" w:tentative="1">
+      <w:start w:val="1"/>
+      <w:numFmt w:val="lowerLetter"/>
+      <w:lvlText w:val="%8."/>
+      <w:lvlJc w:val="left"/>
+      <w:pPr>
+        <w:ind w:left="5760" w:hanging="360"/>
+      </w:pPr>
+    </w:lvl>
+    <w:lvl w:ilvl="8" w:tplc="041D001B" w:tentative="1">
+      <w:start w:val="1"/>
+      <w:numFmt w:val="lowerRoman"/>
+      <w:lvlText w:val="%9."/>
+      <w:lvlJc w:val="right"/>
+      <w:pPr>
+        <w:ind w:left="6480" w:hanging="180"/>
+      </w:pPr>
+    </w:lvl>
+  </w:abstractNum>
+  <w:abstractNum w:abstractNumId="1" w15:restartNumberingAfterBreak="0">
     <w:nsid w:val="5A716E1D"/>
     <w:multiLevelType w:val="hybridMultilevel"/>
     <w:tmpl w:val="EE62BC4C"/>
@@ -314,6 +713,9 @@
     </w:lvl>
   </w:abstractNum>
   <w:num w:numId="1">
+    <w:abstractNumId w:val="1"/>
+  </w:num>
+  <w:num w:numId="2">
     <w:abstractNumId w:val="0"/>
   </w:num>
 </w:numbering>
@@ -715,6 +1117,27 @@
     <w:name w:val="Normal"/>
     <w:qFormat/>
   </w:style>
+  <w:style w:type="paragraph" w:styleId="Rubrik1">
+    <w:name w:val="heading 1"/>
+    <w:basedOn w:val="Normal"/>
+    <w:next w:val="Normal"/>
+    <w:link w:val="Rubrik1Char"/>
+    <w:uiPriority w:val="9"/>
+    <w:qFormat/>
+    <w:rsid w:val="00414602"/>
+    <w:pPr>
+      <w:keepNext/>
+      <w:keepLines/>
+      <w:spacing w:before="240" w:after="0"/>
+      <w:outlineLvl w:val="0"/>
+    </w:pPr>
+    <w:rPr>
+      <w:rFonts w:asciiTheme="majorHAnsi" w:eastAsiaTheme="majorEastAsia" w:hAnsiTheme="majorHAnsi" w:cstheme="majorBidi"/>
+      <w:color w:val="2F5496" w:themeColor="accent1" w:themeShade="BF"/>
+      <w:sz w:val="32"/>
+      <w:szCs w:val="32"/>
+    </w:rPr>
+  </w:style>
   <w:style w:type="character" w:default="1" w:styleId="Standardstycketeckensnitt">
     <w:name w:val="Default Paragraph Font"/>
     <w:uiPriority w:val="1"/>
@@ -786,6 +1209,19 @@
       <w:ind w:left="720"/>
       <w:contextualSpacing/>
     </w:pPr>
+  </w:style>
+  <w:style w:type="character" w:customStyle="1" w:styleId="Rubrik1Char">
+    <w:name w:val="Rubrik 1 Char"/>
+    <w:basedOn w:val="Standardstycketeckensnitt"/>
+    <w:link w:val="Rubrik1"/>
+    <w:uiPriority w:val="9"/>
+    <w:rsid w:val="00414602"/>
+    <w:rPr>
+      <w:rFonts w:asciiTheme="majorHAnsi" w:eastAsiaTheme="majorEastAsia" w:hAnsiTheme="majorHAnsi" w:cstheme="majorBidi"/>
+      <w:color w:val="2F5496" w:themeColor="accent1" w:themeShade="BF"/>
+      <w:sz w:val="32"/>
+      <w:szCs w:val="32"/>
+    </w:rPr>
   </w:style>
 </w:styles>
 </file>

</xml_diff>